<commit_message>
fiqih dan alquran hadis
</commit_message>
<xml_diff>
--- a/MATERI GAME CERDAS CERMAT/AL QUR`AN HADIST/LEVEL 3/LEVEL 3.docx
+++ b/MATERI GAME CERDAS CERMAT/AL QUR`AN HADIST/LEVEL 3/LEVEL 3.docx
@@ -1,6 +1,6 @@
 
 <file path=word/document.xml><?xml version="1.0" encoding="utf-8"?>
-<w:document xmlns:wpc="http://schemas.microsoft.com/office/word/2010/wordprocessingCanvas" xmlns:cx="http://schemas.microsoft.com/office/drawing/2014/chartex" xmlns:cx1="http://schemas.microsoft.com/office/drawing/2015/9/8/chartex" xmlns:cx2="http://schemas.microsoft.com/office/drawing/2015/10/21/chartex" xmlns:cx3="http://schemas.microsoft.com/office/drawing/2016/5/9/chartex" xmlns:cx4="http://schemas.microsoft.com/office/drawing/2016/5/10/chartex" xmlns:cx5="http://schemas.microsoft.com/office/drawing/2016/5/11/chartex" xmlns:cx6="http://schemas.microsoft.com/office/drawing/2016/5/12/chartex" xmlns:cx7="http://schemas.microsoft.com/office/drawing/2016/5/13/chartex" xmlns:cx8="http://schemas.microsoft.com/office/drawing/2016/5/14/chartex" xmlns:mc="http://schemas.openxmlformats.org/markup-compatibility/2006" xmlns:aink="http://schemas.microsoft.com/office/drawing/2016/ink" xmlns:am3d="http://schemas.microsoft.com/office/drawing/2017/model3d" xmlns:o="urn:schemas-microsoft-com:office:office" xmlns:r="http://schemas.openxmlformats.org/officeDocument/2006/relationships" xmlns:m="http://schemas.openxmlformats.org/officeDocument/2006/math" xmlns:v="urn:schemas-microsoft-com:vml" xmlns:wp14="http://schemas.microsoft.com/office/word/2010/wordprocessingDrawing" xmlns:wp="http://schemas.openxmlformats.org/drawingml/2006/wordprocessingDrawing" xmlns:w10="urn:schemas-microsoft-com:office:word" xmlns:w="http://schemas.openxmlformats.org/wordprocessingml/2006/main" xmlns:w14="http://schemas.microsoft.com/office/word/2010/wordml" xmlns:w15="http://schemas.microsoft.com/office/word/2012/wordml" xmlns:w16cex="http://schemas.microsoft.com/office/word/2018/wordml/cex" xmlns:w16cid="http://schemas.microsoft.com/office/word/2016/wordml/cid" xmlns:w16="http://schemas.microsoft.com/office/word/2018/wordml" xmlns:w16sdtdh="http://schemas.microsoft.com/office/word/2020/wordml/sdtdatahash" xmlns:w16se="http://schemas.microsoft.com/office/word/2015/wordml/symex" xmlns:wpg="http://schemas.microsoft.com/office/word/2010/wordprocessingGroup" xmlns:wpi="http://schemas.microsoft.com/office/word/2010/wordprocessingInk" xmlns:wne="http://schemas.microsoft.com/office/word/2006/wordml" xmlns:wps="http://schemas.microsoft.com/office/word/2010/wordprocessingShape" mc:Ignorable="w14 w15 w16se w16cid w16 w16cex w16sdtdh wp14">
+<w:document xmlns:wpc="http://schemas.microsoft.com/office/word/2010/wordprocessingCanvas" xmlns:cx="http://schemas.microsoft.com/office/drawing/2014/chartex" xmlns:cx1="http://schemas.microsoft.com/office/drawing/2015/9/8/chartex" xmlns:cx2="http://schemas.microsoft.com/office/drawing/2015/10/21/chartex" xmlns:cx3="http://schemas.microsoft.com/office/drawing/2016/5/9/chartex" xmlns:cx4="http://schemas.microsoft.com/office/drawing/2016/5/10/chartex" xmlns:cx5="http://schemas.microsoft.com/office/drawing/2016/5/11/chartex" xmlns:cx6="http://schemas.microsoft.com/office/drawing/2016/5/12/chartex" xmlns:cx7="http://schemas.microsoft.com/office/drawing/2016/5/13/chartex" xmlns:cx8="http://schemas.microsoft.com/office/drawing/2016/5/14/chartex" xmlns:mc="http://schemas.openxmlformats.org/markup-compatibility/2006" xmlns:aink="http://schemas.microsoft.com/office/drawing/2016/ink" xmlns:am3d="http://schemas.microsoft.com/office/drawing/2017/model3d" xmlns:o="urn:schemas-microsoft-com:office:office" xmlns:oel="http://schemas.microsoft.com/office/2019/extlst" xmlns:r="http://schemas.openxmlformats.org/officeDocument/2006/relationships" xmlns:m="http://schemas.openxmlformats.org/officeDocument/2006/math" xmlns:v="urn:schemas-microsoft-com:vml" xmlns:wp14="http://schemas.microsoft.com/office/word/2010/wordprocessingDrawing" xmlns:wp="http://schemas.openxmlformats.org/drawingml/2006/wordprocessingDrawing" xmlns:w10="urn:schemas-microsoft-com:office:word" xmlns:w="http://schemas.openxmlformats.org/wordprocessingml/2006/main" xmlns:w14="http://schemas.microsoft.com/office/word/2010/wordml" xmlns:w15="http://schemas.microsoft.com/office/word/2012/wordml" xmlns:w16cex="http://schemas.microsoft.com/office/word/2018/wordml/cex" xmlns:w16cid="http://schemas.microsoft.com/office/word/2016/wordml/cid" xmlns:w16="http://schemas.microsoft.com/office/word/2018/wordml" xmlns:w16sdtdh="http://schemas.microsoft.com/office/word/2020/wordml/sdtdatahash" xmlns:w16se="http://schemas.microsoft.com/office/word/2015/wordml/symex" xmlns:wpg="http://schemas.microsoft.com/office/word/2010/wordprocessingGroup" xmlns:wpi="http://schemas.microsoft.com/office/word/2010/wordprocessingInk" xmlns:wne="http://schemas.microsoft.com/office/word/2006/wordml" xmlns:wps="http://schemas.microsoft.com/office/word/2010/wordprocessingShape" mc:Ignorable="w14 w15 w16se w16cid w16 w16cex w16sdtdh wp14">
   <w:body>
     <w:p>
       <w:pPr>
@@ -3028,19 +3028,6 @@
           <w:bCs w:val="0"/>
         </w:rPr>
       </w:pPr>
-    </w:p>
-    <w:p>
-      <w:pPr>
-        <w:pStyle w:val="NormalWeb"/>
-        <w:shd w:val="clear" w:color="auto" w:fill="FFFFFF"/>
-        <w:spacing w:before="240" w:after="240"/>
-        <w:rPr>
-          <w:rStyle w:val="Strong"/>
-          <w:rFonts w:asciiTheme="majorBidi" w:hAnsiTheme="majorBidi" w:cstheme="majorBidi"/>
-          <w:b w:val="0"/>
-          <w:bCs w:val="0"/>
-        </w:rPr>
-      </w:pPr>
       <w:r>
         <w:rPr>
           <w:rStyle w:val="Strong"/>
@@ -3393,28 +3380,28 @@
           <w:szCs w:val="24"/>
           <w:lang w:eastAsia="en-ID"/>
         </w:rPr>
+        <w:t>Apa sebab Surah an-Naas dan al-Falaq disebut surah mu’awidzatain?</w:t>
+      </w:r>
+    </w:p>
+    <w:p>
+      <w:pPr>
+        <w:shd w:val="clear" w:color="auto" w:fill="FFFFFF"/>
+        <w:spacing w:after="240" w:line="240" w:lineRule="auto"/>
+        <w:rPr>
+          <w:rFonts w:asciiTheme="majorBidi" w:eastAsia="Times New Roman" w:hAnsiTheme="majorBidi" w:cstheme="majorBidi"/>
+          <w:sz w:val="24"/>
+          <w:szCs w:val="24"/>
+          <w:lang w:eastAsia="en-ID"/>
+        </w:rPr>
+      </w:pPr>
+      <w:r>
+        <w:rPr>
+          <w:rFonts w:asciiTheme="majorBidi" w:eastAsia="Times New Roman" w:hAnsiTheme="majorBidi" w:cstheme="majorBidi"/>
+          <w:sz w:val="24"/>
+          <w:szCs w:val="24"/>
+          <w:lang w:eastAsia="en-ID"/>
+        </w:rPr>
         <w:lastRenderedPageBreak/>
-        <w:t>Apa sebab Surah an-Naas dan al-Falaq disebut surah mu’awidzatain?</w:t>
-      </w:r>
-    </w:p>
-    <w:p>
-      <w:pPr>
-        <w:shd w:val="clear" w:color="auto" w:fill="FFFFFF"/>
-        <w:spacing w:after="240" w:line="240" w:lineRule="auto"/>
-        <w:rPr>
-          <w:rFonts w:asciiTheme="majorBidi" w:eastAsia="Times New Roman" w:hAnsiTheme="majorBidi" w:cstheme="majorBidi"/>
-          <w:sz w:val="24"/>
-          <w:szCs w:val="24"/>
-          <w:lang w:eastAsia="en-ID"/>
-        </w:rPr>
-      </w:pPr>
-      <w:r>
-        <w:rPr>
-          <w:rFonts w:asciiTheme="majorBidi" w:eastAsia="Times New Roman" w:hAnsiTheme="majorBidi" w:cstheme="majorBidi"/>
-          <w:sz w:val="24"/>
-          <w:szCs w:val="24"/>
-          <w:lang w:eastAsia="en-ID"/>
-        </w:rPr>
         <w:t>A. Kedua surah tersebut diturunkan di Mekah</w:t>
       </w:r>
       <w:r>
@@ -4041,7 +4028,6 @@
           <w:color w:val="374151"/>
           <w:shd w:val="clear" w:color="auto" w:fill="FFFFFF"/>
         </w:rPr>
-        <w:lastRenderedPageBreak/>
         <w:t>Jawaban : D</w:t>
       </w:r>
     </w:p>
@@ -4623,15 +4609,6 @@
           <w:lang w:eastAsia="en-ID"/>
         </w:rPr>
         <w:br/>
-      </w:r>
-      <w:r>
-        <w:rPr>
-          <w:rFonts w:asciiTheme="majorBidi" w:eastAsia="Times New Roman" w:hAnsiTheme="majorBidi" w:cstheme="majorBidi"/>
-          <w:sz w:val="24"/>
-          <w:szCs w:val="24"/>
-          <w:lang w:eastAsia="en-ID"/>
-        </w:rPr>
-        <w:lastRenderedPageBreak/>
         <w:t>C. Surah Al-Falaq</w:t>
       </w:r>
       <w:r>
@@ -4667,6 +4644,7 @@
           <w:szCs w:val="24"/>
           <w:lang w:eastAsia="en-ID"/>
         </w:rPr>
+        <w:lastRenderedPageBreak/>
         <w:t>Jawaban : B</w:t>
       </w:r>
     </w:p>
@@ -5429,7 +5407,6 @@
           <w:rStyle w:val="Strong"/>
           <w:rFonts w:asciiTheme="majorBidi" w:hAnsiTheme="majorBidi" w:cstheme="majorBidi"/>
         </w:rPr>
-        <w:lastRenderedPageBreak/>
         <w:t xml:space="preserve">Jawaban : </w:t>
       </w:r>
       <w:r>
@@ -6006,7 +5983,6 @@
           <w:szCs w:val="24"/>
           <w:lang w:eastAsia="en-ID"/>
         </w:rPr>
-        <w:lastRenderedPageBreak/>
         <w:t>“…….. itu adalah tiang agama”. (Hadis riwayat Bukhari).</w:t>
       </w:r>
     </w:p>
@@ -6059,6 +6035,7 @@
           <w:szCs w:val="24"/>
           <w:lang w:eastAsia="en-ID"/>
         </w:rPr>
+        <w:lastRenderedPageBreak/>
         <w:t>Puasa</w:t>
       </w:r>
     </w:p>
@@ -6122,7 +6099,18 @@
           <w:szCs w:val="24"/>
           <w:lang w:eastAsia="en-ID"/>
         </w:rPr>
-        <w:t>Jawaban : B</w:t>
+        <w:t xml:space="preserve">Jawaban : </w:t>
+      </w:r>
+      <w:r>
+        <w:rPr>
+          <w:rFonts w:asciiTheme="majorBidi" w:eastAsia="Times New Roman" w:hAnsiTheme="majorBidi" w:cstheme="majorBidi"/>
+          <w:b/>
+          <w:bCs/>
+          <w:sz w:val="24"/>
+          <w:szCs w:val="24"/>
+          <w:lang w:eastAsia="en-ID"/>
+        </w:rPr>
+        <w:t>A</w:t>
       </w:r>
     </w:p>
     <w:p>
@@ -6724,7 +6712,6 @@
           <w:szCs w:val="24"/>
           <w:lang w:eastAsia="en-ID"/>
         </w:rPr>
-        <w:lastRenderedPageBreak/>
         <w:t>110</w:t>
       </w:r>
     </w:p>
@@ -6803,6 +6790,7 @@
           <w:szCs w:val="24"/>
           <w:lang w:eastAsia="en-ID"/>
         </w:rPr>
+        <w:lastRenderedPageBreak/>
         <w:t>107</w:t>
       </w:r>
     </w:p>
@@ -11801,7 +11789,7 @@
 </file>
 
 <file path=word/numbering.xml><?xml version="1.0" encoding="utf-8"?>
-<w:numbering xmlns:wpc="http://schemas.microsoft.com/office/word/2010/wordprocessingCanvas" xmlns:cx="http://schemas.microsoft.com/office/drawing/2014/chartex" xmlns:cx1="http://schemas.microsoft.com/office/drawing/2015/9/8/chartex" xmlns:cx2="http://schemas.microsoft.com/office/drawing/2015/10/21/chartex" xmlns:cx3="http://schemas.microsoft.com/office/drawing/2016/5/9/chartex" xmlns:cx4="http://schemas.microsoft.com/office/drawing/2016/5/10/chartex" xmlns:cx5="http://schemas.microsoft.com/office/drawing/2016/5/11/chartex" xmlns:cx6="http://schemas.microsoft.com/office/drawing/2016/5/12/chartex" xmlns:cx7="http://schemas.microsoft.com/office/drawing/2016/5/13/chartex" xmlns:cx8="http://schemas.microsoft.com/office/drawing/2016/5/14/chartex" xmlns:mc="http://schemas.openxmlformats.org/markup-compatibility/2006" xmlns:aink="http://schemas.microsoft.com/office/drawing/2016/ink" xmlns:am3d="http://schemas.microsoft.com/office/drawing/2017/model3d" xmlns:o="urn:schemas-microsoft-com:office:office" xmlns:r="http://schemas.openxmlformats.org/officeDocument/2006/relationships" xmlns:m="http://schemas.openxmlformats.org/officeDocument/2006/math" xmlns:v="urn:schemas-microsoft-com:vml" xmlns:wp14="http://schemas.microsoft.com/office/word/2010/wordprocessingDrawing" xmlns:wp="http://schemas.openxmlformats.org/drawingml/2006/wordprocessingDrawing" xmlns:w10="urn:schemas-microsoft-com:office:word" xmlns:w="http://schemas.openxmlformats.org/wordprocessingml/2006/main" xmlns:w14="http://schemas.microsoft.com/office/word/2010/wordml" xmlns:w15="http://schemas.microsoft.com/office/word/2012/wordml" xmlns:w16cex="http://schemas.microsoft.com/office/word/2018/wordml/cex" xmlns:w16cid="http://schemas.microsoft.com/office/word/2016/wordml/cid" xmlns:w16="http://schemas.microsoft.com/office/word/2018/wordml" xmlns:w16sdtdh="http://schemas.microsoft.com/office/word/2020/wordml/sdtdatahash" xmlns:w16se="http://schemas.microsoft.com/office/word/2015/wordml/symex" xmlns:wpg="http://schemas.microsoft.com/office/word/2010/wordprocessingGroup" xmlns:wpi="http://schemas.microsoft.com/office/word/2010/wordprocessingInk" xmlns:wne="http://schemas.microsoft.com/office/word/2006/wordml" xmlns:wps="http://schemas.microsoft.com/office/word/2010/wordprocessingShape" mc:Ignorable="w14 w15 w16se w16cid w16 w16cex w16sdtdh wp14">
+<w:numbering xmlns:wpc="http://schemas.microsoft.com/office/word/2010/wordprocessingCanvas" xmlns:cx="http://schemas.microsoft.com/office/drawing/2014/chartex" xmlns:cx1="http://schemas.microsoft.com/office/drawing/2015/9/8/chartex" xmlns:cx2="http://schemas.microsoft.com/office/drawing/2015/10/21/chartex" xmlns:cx3="http://schemas.microsoft.com/office/drawing/2016/5/9/chartex" xmlns:cx4="http://schemas.microsoft.com/office/drawing/2016/5/10/chartex" xmlns:cx5="http://schemas.microsoft.com/office/drawing/2016/5/11/chartex" xmlns:cx6="http://schemas.microsoft.com/office/drawing/2016/5/12/chartex" xmlns:cx7="http://schemas.microsoft.com/office/drawing/2016/5/13/chartex" xmlns:cx8="http://schemas.microsoft.com/office/drawing/2016/5/14/chartex" xmlns:mc="http://schemas.openxmlformats.org/markup-compatibility/2006" xmlns:aink="http://schemas.microsoft.com/office/drawing/2016/ink" xmlns:am3d="http://schemas.microsoft.com/office/drawing/2017/model3d" xmlns:o="urn:schemas-microsoft-com:office:office" xmlns:oel="http://schemas.microsoft.com/office/2019/extlst" xmlns:r="http://schemas.openxmlformats.org/officeDocument/2006/relationships" xmlns:m="http://schemas.openxmlformats.org/officeDocument/2006/math" xmlns:v="urn:schemas-microsoft-com:vml" xmlns:wp14="http://schemas.microsoft.com/office/word/2010/wordprocessingDrawing" xmlns:wp="http://schemas.openxmlformats.org/drawingml/2006/wordprocessingDrawing" xmlns:w10="urn:schemas-microsoft-com:office:word" xmlns:w="http://schemas.openxmlformats.org/wordprocessingml/2006/main" xmlns:w14="http://schemas.microsoft.com/office/word/2010/wordml" xmlns:w15="http://schemas.microsoft.com/office/word/2012/wordml" xmlns:w16cex="http://schemas.microsoft.com/office/word/2018/wordml/cex" xmlns:w16cid="http://schemas.microsoft.com/office/word/2016/wordml/cid" xmlns:w16="http://schemas.microsoft.com/office/word/2018/wordml" xmlns:w16sdtdh="http://schemas.microsoft.com/office/word/2020/wordml/sdtdatahash" xmlns:w16se="http://schemas.microsoft.com/office/word/2015/wordml/symex" xmlns:wpg="http://schemas.microsoft.com/office/word/2010/wordprocessingGroup" xmlns:wpi="http://schemas.microsoft.com/office/word/2010/wordprocessingInk" xmlns:wne="http://schemas.microsoft.com/office/word/2006/wordml" xmlns:wps="http://schemas.microsoft.com/office/word/2010/wordprocessingShape" mc:Ignorable="w14 w15 w16se w16cid w16 w16cex w16sdtdh wp14">
   <w:abstractNum w:abstractNumId="0" w15:restartNumberingAfterBreak="0">
     <w:nsid w:val="03143FA8"/>
     <w:multiLevelType w:val="hybridMultilevel"/>
@@ -15643,133 +15631,133 @@
       </w:pPr>
     </w:lvl>
   </w:abstractNum>
-  <w:num w:numId="1">
+  <w:num w:numId="1" w16cid:durableId="868568317">
     <w:abstractNumId w:val="29"/>
   </w:num>
-  <w:num w:numId="2">
+  <w:num w:numId="2" w16cid:durableId="1253198044">
     <w:abstractNumId w:val="41"/>
   </w:num>
-  <w:num w:numId="3">
+  <w:num w:numId="3" w16cid:durableId="1166747559">
     <w:abstractNumId w:val="22"/>
   </w:num>
-  <w:num w:numId="4">
+  <w:num w:numId="4" w16cid:durableId="1045057095">
     <w:abstractNumId w:val="16"/>
   </w:num>
-  <w:num w:numId="5">
+  <w:num w:numId="5" w16cid:durableId="1056702653">
     <w:abstractNumId w:val="31"/>
   </w:num>
-  <w:num w:numId="6">
+  <w:num w:numId="6" w16cid:durableId="1399745160">
     <w:abstractNumId w:val="32"/>
   </w:num>
-  <w:num w:numId="7">
+  <w:num w:numId="7" w16cid:durableId="1089422336">
     <w:abstractNumId w:val="23"/>
   </w:num>
-  <w:num w:numId="8">
+  <w:num w:numId="8" w16cid:durableId="792334534">
     <w:abstractNumId w:val="19"/>
   </w:num>
-  <w:num w:numId="9">
+  <w:num w:numId="9" w16cid:durableId="1986622647">
     <w:abstractNumId w:val="4"/>
   </w:num>
-  <w:num w:numId="10">
+  <w:num w:numId="10" w16cid:durableId="146216588">
     <w:abstractNumId w:val="38"/>
   </w:num>
-  <w:num w:numId="11">
+  <w:num w:numId="11" w16cid:durableId="202985529">
     <w:abstractNumId w:val="10"/>
   </w:num>
-  <w:num w:numId="12">
+  <w:num w:numId="12" w16cid:durableId="1003388575">
     <w:abstractNumId w:val="8"/>
   </w:num>
-  <w:num w:numId="13">
+  <w:num w:numId="13" w16cid:durableId="1149054915">
     <w:abstractNumId w:val="7"/>
   </w:num>
-  <w:num w:numId="14">
+  <w:num w:numId="14" w16cid:durableId="1451826945">
     <w:abstractNumId w:val="40"/>
   </w:num>
-  <w:num w:numId="15">
+  <w:num w:numId="15" w16cid:durableId="931622660">
     <w:abstractNumId w:val="25"/>
   </w:num>
-  <w:num w:numId="16">
+  <w:num w:numId="16" w16cid:durableId="402679117">
     <w:abstractNumId w:val="5"/>
   </w:num>
-  <w:num w:numId="17">
+  <w:num w:numId="17" w16cid:durableId="1279875160">
     <w:abstractNumId w:val="26"/>
   </w:num>
-  <w:num w:numId="18">
+  <w:num w:numId="18" w16cid:durableId="1503084751">
     <w:abstractNumId w:val="2"/>
   </w:num>
-  <w:num w:numId="19">
+  <w:num w:numId="19" w16cid:durableId="126121917">
     <w:abstractNumId w:val="1"/>
   </w:num>
-  <w:num w:numId="20">
+  <w:num w:numId="20" w16cid:durableId="662049845">
     <w:abstractNumId w:val="15"/>
   </w:num>
-  <w:num w:numId="21">
+  <w:num w:numId="21" w16cid:durableId="580649642">
     <w:abstractNumId w:val="34"/>
   </w:num>
-  <w:num w:numId="22">
+  <w:num w:numId="22" w16cid:durableId="1379166216">
     <w:abstractNumId w:val="13"/>
   </w:num>
-  <w:num w:numId="23">
+  <w:num w:numId="23" w16cid:durableId="1981306427">
     <w:abstractNumId w:val="18"/>
   </w:num>
-  <w:num w:numId="24">
+  <w:num w:numId="24" w16cid:durableId="1574201314">
     <w:abstractNumId w:val="9"/>
   </w:num>
-  <w:num w:numId="25">
+  <w:num w:numId="25" w16cid:durableId="1898710031">
     <w:abstractNumId w:val="6"/>
   </w:num>
-  <w:num w:numId="26">
+  <w:num w:numId="26" w16cid:durableId="149181910">
     <w:abstractNumId w:val="28"/>
   </w:num>
-  <w:num w:numId="27">
+  <w:num w:numId="27" w16cid:durableId="210389925">
     <w:abstractNumId w:val="42"/>
   </w:num>
-  <w:num w:numId="28">
+  <w:num w:numId="28" w16cid:durableId="684750102">
     <w:abstractNumId w:val="35"/>
   </w:num>
-  <w:num w:numId="29">
+  <w:num w:numId="29" w16cid:durableId="1462042694">
     <w:abstractNumId w:val="14"/>
   </w:num>
-  <w:num w:numId="30">
+  <w:num w:numId="30" w16cid:durableId="1073552416">
     <w:abstractNumId w:val="12"/>
   </w:num>
-  <w:num w:numId="31">
+  <w:num w:numId="31" w16cid:durableId="1718234540">
     <w:abstractNumId w:val="30"/>
   </w:num>
-  <w:num w:numId="32">
+  <w:num w:numId="32" w16cid:durableId="1900901506">
     <w:abstractNumId w:val="27"/>
   </w:num>
-  <w:num w:numId="33">
+  <w:num w:numId="33" w16cid:durableId="162740961">
     <w:abstractNumId w:val="17"/>
   </w:num>
-  <w:num w:numId="34">
+  <w:num w:numId="34" w16cid:durableId="1116369624">
     <w:abstractNumId w:val="36"/>
   </w:num>
-  <w:num w:numId="35">
+  <w:num w:numId="35" w16cid:durableId="1943225660">
     <w:abstractNumId w:val="24"/>
   </w:num>
-  <w:num w:numId="36">
+  <w:num w:numId="36" w16cid:durableId="2054379896">
     <w:abstractNumId w:val="0"/>
   </w:num>
-  <w:num w:numId="37">
+  <w:num w:numId="37" w16cid:durableId="57679566">
     <w:abstractNumId w:val="3"/>
   </w:num>
-  <w:num w:numId="38">
+  <w:num w:numId="38" w16cid:durableId="1713841264">
     <w:abstractNumId w:val="39"/>
   </w:num>
-  <w:num w:numId="39">
+  <w:num w:numId="39" w16cid:durableId="1985352019">
     <w:abstractNumId w:val="21"/>
   </w:num>
-  <w:num w:numId="40">
+  <w:num w:numId="40" w16cid:durableId="1384450771">
     <w:abstractNumId w:val="37"/>
   </w:num>
-  <w:num w:numId="41">
+  <w:num w:numId="41" w16cid:durableId="753551547">
     <w:abstractNumId w:val="20"/>
   </w:num>
-  <w:num w:numId="42">
+  <w:num w:numId="42" w16cid:durableId="1960257756">
     <w:abstractNumId w:val="11"/>
   </w:num>
-  <w:num w:numId="43">
+  <w:num w:numId="43" w16cid:durableId="270665865">
     <w:abstractNumId w:val="33"/>
   </w:num>
   <w:numIdMacAtCleanup w:val="43"/>

</xml_diff>